<commit_message>
fix title page and images
</commit_message>
<xml_diff>
--- a/titul/titul.docx
+++ b/titul/titul.docx
@@ -17,7 +17,17 @@
           <w:sz w:val="28"/>
           <w:lang w:val="uk-UA"/>
         </w:rPr>
-        <w:t>Міністерство освіти і науки, молоді та спорту України</w:t>
+        <w:t>Міністерство освіти і науки</w:t>
+      </w:r>
+      <w:bookmarkStart w:id="0" w:name="_GoBack"/>
+      <w:bookmarkEnd w:id="0"/>
+      <w:r>
+        <w:rPr>
+          <w:color w:val="000000"/>
+          <w:sz w:val="28"/>
+          <w:lang w:val="uk-UA"/>
+        </w:rPr>
+        <w:t xml:space="preserve"> України</w:t>
       </w:r>
     </w:p>
     <w:p>
@@ -700,7 +710,6 @@
           <w:color w:val="000000"/>
           <w:sz w:val="28"/>
           <w:szCs w:val="28"/>
-          <w:lang w:val="en-US"/>
         </w:rPr>
         <w:t>13</w:t>
       </w:r>
@@ -876,7 +885,6 @@
         <w:rPr>
           <w:sz w:val="28"/>
           <w:szCs w:val="28"/>
-          <w:lang w:val="en-US"/>
         </w:rPr>
         <w:t>71</w:t>
       </w:r>
@@ -1868,8 +1876,6 @@
           <w:lang w:val="en-US"/>
         </w:rPr>
       </w:pPr>
-      <w:bookmarkStart w:id="0" w:name="_GoBack"/>
-      <w:bookmarkEnd w:id="0"/>
     </w:p>
     <w:sectPr>
       <w:pgSz w:w="11906" w:h="16838" w:code="9"/>
@@ -2853,7 +2859,7 @@
 </file>
 
 <file path=customXml/itemProps1.xml><?xml version="1.0" encoding="utf-8"?>
-<ds:datastoreItem xmlns:ds="http://schemas.openxmlformats.org/officeDocument/2006/customXml" ds:itemID="{FBFAA2B0-D31E-4489-85D4-A44E3FE0E1F6}">
+<ds:datastoreItem xmlns:ds="http://schemas.openxmlformats.org/officeDocument/2006/customXml" ds:itemID="{3B3B5ADC-A045-4F13-813E-87100CFAC3DA}">
   <ds:schemaRefs>
     <ds:schemaRef ds:uri="http://schemas.openxmlformats.org/officeDocument/2006/bibliography"/>
   </ds:schemaRefs>

</xml_diff>